<commit_message>
u know the deal
</commit_message>
<xml_diff>
--- a/documentation/VSAufgabe4PhilippGoemannZwischenStand.docx
+++ b/documentation/VSAufgabe4PhilippGoemannZwischenStand.docx
@@ -463,7 +463,7 @@
           </mc:Choice>
           <mc:Fallback>
             <w:pict>
-              <v:rect w14:anchorId="2A23EDDE" id="Rectangle 165" o:spid="_x0000_s1026" style="position:absolute;margin-left:-85.05pt;margin-top:175.15pt;width:595.3pt;height:280.65pt;z-index:251657727;visibility:visible;mso-wrap-style:square;mso-width-percent:0;mso-height-percent:0;mso-wrap-distance-left:9pt;mso-wrap-distance-top:0;mso-wrap-distance-right:9pt;mso-wrap-distance-bottom:0;mso-position-horizontal:absolute;mso-position-horizontal-relative:text;mso-position-vertical:absolute;mso-position-vertical-relative:text;mso-width-percent:0;mso-height-percent:0;mso-width-relative:page;mso-height-relative:page;v-text-anchor:top" o:gfxdata="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" fillcolor="#7ce0b9" stroked="f"/>
+              <v:rect w14:anchorId="60AB1BC1" id="Rectangle 165" o:spid="_x0000_s1026" style="position:absolute;margin-left:-85.05pt;margin-top:175.15pt;width:595.3pt;height:280.65pt;z-index:251657727;visibility:visible;mso-wrap-style:square;mso-width-percent:0;mso-height-percent:0;mso-wrap-distance-left:9pt;mso-wrap-distance-top:0;mso-wrap-distance-right:9pt;mso-wrap-distance-bottom:0;mso-position-horizontal:absolute;mso-position-horizontal-relative:text;mso-position-vertical:absolute;mso-position-vertical-relative:text;mso-width-percent:0;mso-height-percent:0;mso-width-relative:page;mso-height-relative:page;v-text-anchor:top" o:gfxdata="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" fillcolor="#7ce0b9" stroked="f"/>
             </w:pict>
           </mc:Fallback>
         </mc:AlternateContent>
@@ -4467,13 +4467,7 @@
         <w:rPr>
           <w:rFonts w:ascii="Sitka Display" w:hAnsi="Sitka Display"/>
         </w:rPr>
-        <w:t>extractObject</w:t>
-      </w:r>
-      <w:r>
-        <w:rPr>
-          <w:rFonts w:ascii="Sitka Display" w:hAnsi="Sitka Display"/>
-        </w:rPr>
-        <w:t>Port</w:t>
+        <w:t>extractObjectPort</w:t>
       </w:r>
       <w:proofErr w:type="spellEnd"/>
       <w:r>
@@ -6215,13 +6209,7 @@
         <w:rPr>
           <w:rFonts w:ascii="Sitka Display" w:hAnsi="Sitka Display"/>
         </w:rPr>
-        <w:t>)</w:t>
-      </w:r>
-      <w:r>
-        <w:rPr>
-          <w:rFonts w:ascii="Sitka Display" w:hAnsi="Sitka Display"/>
-        </w:rPr>
-        <w:t xml:space="preserve"> </w:t>
+        <w:t xml:space="preserve">) </w:t>
       </w:r>
       <w:r>
         <w:t>auf</w:t>
@@ -6317,13 +6305,7 @@
         <w:rPr>
           <w:rFonts w:ascii="Sitka Display" w:hAnsi="Sitka Display"/>
         </w:rPr>
-        <w:t>getParameter</w:t>
-      </w:r>
-      <w:r>
-        <w:rPr>
-          <w:rFonts w:ascii="Sitka Display" w:hAnsi="Sitka Display"/>
-        </w:rPr>
-        <w:t>Value</w:t>
+        <w:t>getParameterValue</w:t>
       </w:r>
       <w:proofErr w:type="spellEnd"/>
       <w:r>
@@ -6351,13 +6333,7 @@
         <w:rPr>
           <w:rFonts w:ascii="Sitka Display" w:hAnsi="Sitka Display"/>
         </w:rPr>
-        <w:t>)</w:t>
-      </w:r>
-      <w:r>
-        <w:rPr>
-          <w:rFonts w:ascii="Sitka Display" w:hAnsi="Sitka Display"/>
-        </w:rPr>
-        <w:t xml:space="preserve"> </w:t>
+        <w:t xml:space="preserve">) </w:t>
       </w:r>
       <w:r>
         <w:t>auf</w:t>
@@ -6571,310 +6547,93 @@
     <w:p>
       <w:pPr>
         <w:pStyle w:val="S2"/>
-      </w:pPr>
-      <w:proofErr w:type="spellStart"/>
-      <w:r>
+        <w:rPr>
+          <w:lang w:val="de-DE"/>
+        </w:rPr>
+      </w:pPr>
+      <w:r>
+        <w:rPr>
+          <w:lang w:val="de-DE"/>
+        </w:rPr>
         <w:t>Protokolle</w:t>
       </w:r>
-      <w:proofErr w:type="spellEnd"/>
-    </w:p>
-    <w:p>
-      <w:pPr>
-        <w:rPr>
-          <w:lang w:val="en-US"/>
-        </w:rPr>
-      </w:pPr>
-    </w:p>
-    <w:p>
-      <w:pPr>
-        <w:rPr>
-          <w:lang w:val="en-US"/>
-        </w:rPr>
-      </w:pPr>
-    </w:p>
+    </w:p>
+    <w:p/>
+    <w:p/>
     <w:p>
       <w:pPr>
         <w:pStyle w:val="S3"/>
-      </w:pPr>
-      <w:proofErr w:type="spellStart"/>
-      <w:r>
+        <w:rPr>
+          <w:lang w:val="de-DE"/>
+        </w:rPr>
+      </w:pPr>
+      <w:proofErr w:type="spellStart"/>
+      <w:r>
+        <w:rPr>
+          <w:lang w:val="de-DE"/>
+        </w:rPr>
         <w:t>NameServiceProtocol</w:t>
       </w:r>
       <w:proofErr w:type="spellEnd"/>
     </w:p>
-    <w:p>
-      <w:pPr>
-        <w:rPr>
-          <w:lang w:val="en-US"/>
-        </w:rPr>
-      </w:pPr>
-    </w:p>
-    <w:p>
-      <w:pPr>
-        <w:rPr>
-          <w:lang w:val="en-US"/>
-        </w:rPr>
-      </w:pPr>
-      <w:r>
-        <w:rPr>
-          <w:lang w:val="en-US"/>
-        </w:rPr>
+    <w:p/>
+    <w:p>
+      <w:r>
+        <w:t xml:space="preserve">Das verwendete Protokoll, damit der </w:t>
+      </w:r>
+      <w:proofErr w:type="spellStart"/>
+      <w:r>
+        <w:rPr>
+          <w:i/>
+        </w:rPr>
+        <w:t>NameServiceProxy</w:t>
+      </w:r>
+      <w:proofErr w:type="spellEnd"/>
+      <w:r>
+        <w:t xml:space="preserve"> den globalen Namensdienst ansprechen kann, ist dasselbe.</w:t>
+      </w:r>
+    </w:p>
+    <w:p/>
+    <w:p>
+      <w:pPr>
+        <w:pStyle w:val="S3"/>
+        <w:rPr>
+          <w:lang w:val="de-DE"/>
+        </w:rPr>
+      </w:pPr>
+      <w:proofErr w:type="spellStart"/>
+      <w:r>
+        <w:rPr>
+          <w:lang w:val="de-DE"/>
+        </w:rPr>
+        <w:t>ApplicationProtocol</w:t>
+      </w:r>
+      <w:proofErr w:type="spellEnd"/>
+    </w:p>
+    <w:p/>
+    <w:p>
+      <w:r>
         <w:t xml:space="preserve">Das </w:t>
       </w:r>
       <w:proofErr w:type="spellStart"/>
       <w:r>
         <w:rPr>
-          <w:lang w:val="en-US"/>
-        </w:rPr>
-        <w:t>verwendete</w:t>
-      </w:r>
-      <w:proofErr w:type="spellEnd"/>
-      <w:r>
-        <w:rPr>
-          <w:lang w:val="en-US"/>
-        </w:rPr>
+          <w:i/>
+        </w:rPr>
+        <w:t>ApplicationProtocol</w:t>
+      </w:r>
+      <w:proofErr w:type="spellEnd"/>
+      <w:r>
         <w:t xml:space="preserve"> </w:t>
       </w:r>
-      <w:proofErr w:type="spellStart"/>
-      <w:r>
-        <w:rPr>
-          <w:lang w:val="en-US"/>
-        </w:rPr>
-        <w:t>Protokoll</w:t>
-      </w:r>
-      <w:proofErr w:type="spellEnd"/>
-      <w:r>
-        <w:rPr>
-          <w:lang w:val="en-US"/>
-        </w:rPr>
-        <w:t xml:space="preserve">, </w:t>
-      </w:r>
-      <w:proofErr w:type="spellStart"/>
-      <w:r>
-        <w:rPr>
-          <w:lang w:val="en-US"/>
-        </w:rPr>
-        <w:t>damit</w:t>
-      </w:r>
-      <w:proofErr w:type="spellEnd"/>
-      <w:r>
-        <w:rPr>
-          <w:lang w:val="en-US"/>
-        </w:rPr>
-        <w:t xml:space="preserve"> der </w:t>
-      </w:r>
-      <w:proofErr w:type="spellStart"/>
-      <w:r>
-        <w:rPr>
-          <w:i/>
-          <w:lang w:val="en-US"/>
-        </w:rPr>
-        <w:t>NameServiceProxy</w:t>
-      </w:r>
-      <w:proofErr w:type="spellEnd"/>
-      <w:r>
-        <w:rPr>
-          <w:lang w:val="en-US"/>
-        </w:rPr>
-        <w:t xml:space="preserve"> den </w:t>
-      </w:r>
-      <w:proofErr w:type="spellStart"/>
-      <w:r>
-        <w:rPr>
-          <w:lang w:val="en-US"/>
-        </w:rPr>
-        <w:t>globalen</w:t>
-      </w:r>
-      <w:proofErr w:type="spellEnd"/>
-      <w:r>
-        <w:rPr>
-          <w:lang w:val="en-US"/>
-        </w:rPr>
+      <w:r>
+        <w:t>regelt die</w:t>
+      </w:r>
+      <w:r>
         <w:t xml:space="preserve"> </w:t>
       </w:r>
-      <w:proofErr w:type="spellStart"/>
-      <w:r>
-        <w:rPr>
-          <w:lang w:val="en-US"/>
-        </w:rPr>
-        <w:t>Namensdienst</w:t>
-      </w:r>
-      <w:proofErr w:type="spellEnd"/>
-      <w:r>
-        <w:rPr>
-          <w:lang w:val="en-US"/>
-        </w:rPr>
-        <w:t xml:space="preserve"> </w:t>
-      </w:r>
-      <w:proofErr w:type="spellStart"/>
-      <w:r>
-        <w:rPr>
-          <w:lang w:val="en-US"/>
-        </w:rPr>
-        <w:t>ansprechen</w:t>
-      </w:r>
-      <w:proofErr w:type="spellEnd"/>
-      <w:r>
-        <w:rPr>
-          <w:lang w:val="en-US"/>
-        </w:rPr>
-        <w:t xml:space="preserve"> </w:t>
-      </w:r>
-      <w:proofErr w:type="spellStart"/>
-      <w:r>
-        <w:rPr>
-          <w:lang w:val="en-US"/>
-        </w:rPr>
-        <w:t>kann</w:t>
-      </w:r>
-      <w:proofErr w:type="spellEnd"/>
-      <w:r>
-        <w:rPr>
-          <w:lang w:val="en-US"/>
-        </w:rPr>
-        <w:t xml:space="preserve">, </w:t>
-      </w:r>
-      <w:proofErr w:type="spellStart"/>
-      <w:r>
-        <w:rPr>
-          <w:lang w:val="en-US"/>
-        </w:rPr>
-        <w:t>ist</w:t>
-      </w:r>
-      <w:proofErr w:type="spellEnd"/>
-      <w:r>
-        <w:rPr>
-          <w:lang w:val="en-US"/>
-        </w:rPr>
-        <w:t xml:space="preserve"> </w:t>
-      </w:r>
-      <w:proofErr w:type="spellStart"/>
-      <w:r>
-        <w:rPr>
-          <w:lang w:val="en-US"/>
-        </w:rPr>
-        <w:t>dasselbe</w:t>
-      </w:r>
-      <w:proofErr w:type="spellEnd"/>
-      <w:r>
-        <w:rPr>
-          <w:lang w:val="en-US"/>
-        </w:rPr>
-        <w:t>.</w:t>
-      </w:r>
-    </w:p>
-    <w:p>
-      <w:pPr>
-        <w:rPr>
-          <w:lang w:val="en-US"/>
-        </w:rPr>
-      </w:pPr>
-    </w:p>
-    <w:p>
-      <w:pPr>
-        <w:pStyle w:val="S3"/>
-      </w:pPr>
-      <w:proofErr w:type="spellStart"/>
-      <w:r>
-        <w:t>ApplicationProtocol</w:t>
-      </w:r>
-      <w:proofErr w:type="spellEnd"/>
-    </w:p>
-    <w:p>
-      <w:pPr>
-        <w:rPr>
-          <w:lang w:val="en-US"/>
-        </w:rPr>
-      </w:pPr>
-    </w:p>
-    <w:p>
-      <w:pPr>
-        <w:rPr>
-          <w:lang w:val="en-US"/>
-        </w:rPr>
-      </w:pPr>
-      <w:r>
-        <w:rPr>
-          <w:lang w:val="en-US"/>
-        </w:rPr>
-        <w:t xml:space="preserve">Das </w:t>
-      </w:r>
-      <w:proofErr w:type="spellStart"/>
-      <w:r>
-        <w:rPr>
-          <w:i/>
-          <w:lang w:val="en-US"/>
-        </w:rPr>
-        <w:t>ApplicationProtocol</w:t>
-      </w:r>
-      <w:proofErr w:type="spellEnd"/>
-      <w:r>
-        <w:rPr>
-          <w:lang w:val="en-US"/>
-        </w:rPr>
-        <w:t xml:space="preserve"> </w:t>
-      </w:r>
-      <w:proofErr w:type="spellStart"/>
-      <w:r>
-        <w:rPr>
-          <w:lang w:val="en-US"/>
-        </w:rPr>
-        <w:t>regelt</w:t>
-      </w:r>
-      <w:proofErr w:type="spellEnd"/>
-      <w:r>
-        <w:rPr>
-          <w:lang w:val="en-US"/>
-        </w:rPr>
-        <w:t xml:space="preserve"> die</w:t>
-      </w:r>
-      <w:r>
-        <w:rPr>
-          <w:lang w:val="en-US"/>
-        </w:rPr>
-        <w:t xml:space="preserve"> </w:t>
-      </w:r>
-      <w:proofErr w:type="spellStart"/>
-      <w:r>
-        <w:rPr>
-          <w:lang w:val="en-US"/>
-        </w:rPr>
-        <w:t>Kommunikation</w:t>
-      </w:r>
-      <w:proofErr w:type="spellEnd"/>
-      <w:r>
-        <w:rPr>
-          <w:lang w:val="en-US"/>
-        </w:rPr>
-        <w:t xml:space="preserve"> der </w:t>
-      </w:r>
-      <w:proofErr w:type="spellStart"/>
-      <w:r>
-        <w:rPr>
-          <w:lang w:val="en-US"/>
-        </w:rPr>
-        <w:t>Applikationen</w:t>
-      </w:r>
-      <w:proofErr w:type="spellEnd"/>
-      <w:r>
-        <w:rPr>
-          <w:lang w:val="en-US"/>
-        </w:rPr>
-        <w:t xml:space="preserve"> </w:t>
-      </w:r>
-      <w:proofErr w:type="spellStart"/>
-      <w:r>
-        <w:rPr>
-          <w:lang w:val="en-US"/>
-        </w:rPr>
-        <w:t>untereinander</w:t>
-      </w:r>
-      <w:proofErr w:type="spellEnd"/>
-      <w:r>
-        <w:rPr>
-          <w:lang w:val="en-US"/>
-        </w:rPr>
-        <w:t>.</w:t>
+      <w:r>
+        <w:t>Kommunikation der Applikationen untereinander.</w:t>
       </w:r>
     </w:p>
     <w:p>
@@ -7410,10 +7169,563 @@
         <w:t xml:space="preserve"> folgen, was nicht gewährleistet werden kann, wurde auf den Einsatz der Methode verzichtet.</w:t>
       </w:r>
     </w:p>
+    <w:p>
+      <w:r>
+        <w:br w:type="page"/>
+      </w:r>
+    </w:p>
+    <w:p>
+      <w:pPr>
+        <w:pStyle w:val="S1"/>
+        <w:rPr>
+          <w:lang w:val="de-DE"/>
+        </w:rPr>
+      </w:pPr>
+      <w:r>
+        <w:rPr>
+          <w:lang w:val="de-DE"/>
+        </w:rPr>
+        <w:lastRenderedPageBreak/>
+        <w:t>Ablauf</w:t>
+      </w:r>
+    </w:p>
+    <w:p>
+      <w:r>
+        <w:t xml:space="preserve">In diesem Kapitel wird beispielhaft ein erfolgreiches Binden eines Objekts einer Applikation gezeigt (hier: Server) und der anschließende erfolgreiche Aufruf einer Methode einer Applikation (hier: Client) </w:t>
+      </w:r>
+      <w:r>
+        <w:t>auf einem Stellvertreterobjekt aufgezeigt.</w:t>
+      </w:r>
+    </w:p>
+    <w:p>
+      <w:pPr>
+        <w:ind w:right="-1561" w:hanging="1843"/>
+      </w:pPr>
+      <w:r>
+        <w:rPr>
+          <w:noProof/>
+        </w:rPr>
+        <w:drawing>
+          <wp:inline distT="0" distB="0" distL="0" distR="0">
+            <wp:extent cx="7384360" cy="4629150"/>
+            <wp:effectExtent l="0" t="0" r="7620" b="0"/>
+            <wp:docPr id="13" name="Grafik 13"/>
+            <wp:cNvGraphicFramePr>
+              <a:graphicFrameLocks xmlns:a="http://schemas.openxmlformats.org/drawingml/2006/main" noChangeAspect="1"/>
+            </wp:cNvGraphicFramePr>
+            <a:graphic xmlns:a="http://schemas.openxmlformats.org/drawingml/2006/main">
+              <a:graphicData uri="http://schemas.openxmlformats.org/drawingml/2006/picture">
+                <pic:pic xmlns:pic="http://schemas.openxmlformats.org/drawingml/2006/picture">
+                  <pic:nvPicPr>
+                    <pic:cNvPr id="13" name="SuccesfulInvoc.PNG"/>
+                    <pic:cNvPicPr/>
+                  </pic:nvPicPr>
+                  <pic:blipFill>
+                    <a:blip r:embed="rId17">
+                      <a:extLst>
+                        <a:ext uri="{28A0092B-C50C-407E-A947-70E740481C1C}">
+                          <a14:useLocalDpi xmlns:a14="http://schemas.microsoft.com/office/drawing/2010/main" val="0"/>
+                        </a:ext>
+                      </a:extLst>
+                    </a:blip>
+                    <a:stretch>
+                      <a:fillRect/>
+                    </a:stretch>
+                  </pic:blipFill>
+                  <pic:spPr>
+                    <a:xfrm>
+                      <a:off x="0" y="0"/>
+                      <a:ext cx="7422080" cy="4652796"/>
+                    </a:xfrm>
+                    <a:prstGeom prst="rect">
+                      <a:avLst/>
+                    </a:prstGeom>
+                  </pic:spPr>
+                </pic:pic>
+              </a:graphicData>
+            </a:graphic>
+          </wp:inline>
+        </w:drawing>
+      </w:r>
+    </w:p>
     <w:p/>
-    <w:p>
-      <w:bookmarkStart w:id="18" w:name="_GoBack"/>
-      <w:bookmarkEnd w:id="18"/>
+    <w:p/>
+    <w:p>
+      <w:pPr>
+        <w:pStyle w:val="Listenabsatz"/>
+        <w:numPr>
+          <w:ilvl w:val="0"/>
+          <w:numId w:val="21"/>
+        </w:numPr>
+      </w:pPr>
+      <w:r>
+        <w:t>Ein Objekt des Servers ist eine Subklasse einer der generierten Stellvertreterklassen.</w:t>
+      </w:r>
+    </w:p>
+    <w:p>
+      <w:pPr>
+        <w:pStyle w:val="Listenabsatz"/>
+        <w:numPr>
+          <w:ilvl w:val="0"/>
+          <w:numId w:val="21"/>
+        </w:numPr>
+      </w:pPr>
+      <w:r>
+        <w:lastRenderedPageBreak/>
+        <w:t xml:space="preserve">Über den </w:t>
+      </w:r>
+      <w:proofErr w:type="spellStart"/>
+      <w:r>
+        <w:t>ObjektBroker</w:t>
+      </w:r>
+      <w:proofErr w:type="spellEnd"/>
+      <w:r>
+        <w:t xml:space="preserve"> wird der lokale Namensdienst ermittelt und diesem wird ein </w:t>
+      </w:r>
+      <w:proofErr w:type="spellStart"/>
+      <w:r>
+        <w:rPr>
+          <w:i/>
+        </w:rPr>
+        <w:t>rebind</w:t>
+      </w:r>
+      <w:proofErr w:type="spellEnd"/>
+      <w:r>
+        <w:t xml:space="preserve">-Request gestellt. </w:t>
+      </w:r>
+      <w:proofErr w:type="spellStart"/>
+      <w:r>
+        <w:t>DIeser</w:t>
+      </w:r>
+      <w:proofErr w:type="spellEnd"/>
+      <w:r>
+        <w:t xml:space="preserve"> speichert das konkrete Objekt unter übergebenem Namen ab.</w:t>
+      </w:r>
+    </w:p>
+    <w:p>
+      <w:pPr>
+        <w:pStyle w:val="Listenabsatz"/>
+        <w:numPr>
+          <w:ilvl w:val="0"/>
+          <w:numId w:val="21"/>
+        </w:numPr>
+      </w:pPr>
+      <w:r>
+        <w:t xml:space="preserve">Der lokale Namensdienst erstellt eine Verbindung zum globalen Namensdienst, und übermittelt einen </w:t>
+      </w:r>
+      <w:proofErr w:type="spellStart"/>
+      <w:r>
+        <w:rPr>
+          <w:i/>
+        </w:rPr>
+        <w:t>rebind</w:t>
+      </w:r>
+      <w:proofErr w:type="spellEnd"/>
+      <w:r>
+        <w:t xml:space="preserve">-Request, welcher </w:t>
+      </w:r>
+      <w:proofErr w:type="gramStart"/>
+      <w:r>
+        <w:t>den Name</w:t>
+      </w:r>
+      <w:proofErr w:type="gramEnd"/>
+      <w:r>
+        <w:t xml:space="preserve"> des Objekts sowie die </w:t>
+      </w:r>
+      <w:proofErr w:type="spellStart"/>
+      <w:r>
+        <w:t>Addresse</w:t>
+      </w:r>
+      <w:proofErr w:type="spellEnd"/>
+      <w:r>
+        <w:t xml:space="preserve"> des Rechners, auf dem die Applikation läuft, enthält.</w:t>
+      </w:r>
+    </w:p>
+    <w:p>
+      <w:pPr>
+        <w:pStyle w:val="Listenabsatz"/>
+        <w:numPr>
+          <w:ilvl w:val="0"/>
+          <w:numId w:val="21"/>
+        </w:numPr>
+      </w:pPr>
+      <w:r>
+        <w:t xml:space="preserve">Der globale Namensdienst delegiert diese Anfrage an den </w:t>
+      </w:r>
+      <w:proofErr w:type="spellStart"/>
+      <w:r>
+        <w:t>RequestHandler</w:t>
+      </w:r>
+      <w:proofErr w:type="spellEnd"/>
+      <w:r>
+        <w:t>.</w:t>
+      </w:r>
+    </w:p>
+    <w:p>
+      <w:pPr>
+        <w:pStyle w:val="Listenabsatz"/>
+        <w:numPr>
+          <w:ilvl w:val="0"/>
+          <w:numId w:val="21"/>
+        </w:numPr>
+      </w:pPr>
+      <w:r>
+        <w:t xml:space="preserve">Der </w:t>
+      </w:r>
+      <w:proofErr w:type="spellStart"/>
+      <w:r>
+        <w:t>RequestHandler</w:t>
+      </w:r>
+      <w:proofErr w:type="spellEnd"/>
+      <w:r>
+        <w:t xml:space="preserve"> hinterlegt die Objektreferenz unter dem Namen in der Datenstruktur des globalen Namensdiensts. Das </w:t>
+      </w:r>
+      <w:proofErr w:type="spellStart"/>
+      <w:r>
+        <w:rPr>
+          <w:i/>
+        </w:rPr>
+        <w:t>Rebind</w:t>
+      </w:r>
+      <w:proofErr w:type="spellEnd"/>
+      <w:r>
+        <w:t xml:space="preserve"> ist hiermit abgeschlossen.</w:t>
+      </w:r>
+    </w:p>
+    <w:p>
+      <w:pPr>
+        <w:pStyle w:val="Listenabsatz"/>
+        <w:numPr>
+          <w:ilvl w:val="0"/>
+          <w:numId w:val="21"/>
+        </w:numPr>
+      </w:pPr>
+      <w:r>
+        <w:t>Die Client</w:t>
+      </w:r>
+      <w:r>
+        <w:t xml:space="preserve">applikation erzeugt ein Objekt der gleichen generierten Stellvertreterklasse mittels </w:t>
+      </w:r>
+      <w:proofErr w:type="spellStart"/>
+      <w:r>
+        <w:rPr>
+          <w:i/>
+        </w:rPr>
+        <w:t>resolve</w:t>
+      </w:r>
+      <w:proofErr w:type="spellEnd"/>
+      <w:r>
+        <w:rPr>
+          <w:i/>
+        </w:rPr>
+        <w:t>.</w:t>
+      </w:r>
+    </w:p>
+    <w:p>
+      <w:pPr>
+        <w:pStyle w:val="Listenabsatz"/>
+        <w:numPr>
+          <w:ilvl w:val="0"/>
+          <w:numId w:val="21"/>
+        </w:numPr>
+      </w:pPr>
+      <w:r>
+        <w:t xml:space="preserve">Der lokale Namensdienst holt sich die dafür benötigte Referenz, wo das </w:t>
+      </w:r>
+      <w:proofErr w:type="spellStart"/>
+      <w:r>
+        <w:t>tatächliche</w:t>
+      </w:r>
+      <w:proofErr w:type="spellEnd"/>
+      <w:r>
+        <w:t xml:space="preserve"> Objekt hinterlegt ist, beim globalen Namensdienst. Hierfür baut er Verbindung zu diesem auf und sendet einen </w:t>
+      </w:r>
+      <w:proofErr w:type="spellStart"/>
+      <w:r>
+        <w:rPr>
+          <w:i/>
+        </w:rPr>
+        <w:t>resolve</w:t>
+      </w:r>
+      <w:proofErr w:type="spellEnd"/>
+      <w:r>
+        <w:t>-Request.</w:t>
+      </w:r>
+    </w:p>
+    <w:p>
+      <w:pPr>
+        <w:pStyle w:val="Listenabsatz"/>
+        <w:numPr>
+          <w:ilvl w:val="0"/>
+          <w:numId w:val="21"/>
+        </w:numPr>
+      </w:pPr>
+      <w:r>
+        <w:t xml:space="preserve">Der globale Namensdienst delegiert diese Anfrage an den </w:t>
+      </w:r>
+      <w:proofErr w:type="spellStart"/>
+      <w:r>
+        <w:t>RequestHandler</w:t>
+      </w:r>
+      <w:proofErr w:type="spellEnd"/>
+      <w:r>
+        <w:t>.</w:t>
+      </w:r>
+    </w:p>
+    <w:p>
+      <w:pPr>
+        <w:pStyle w:val="Listenabsatz"/>
+        <w:numPr>
+          <w:ilvl w:val="0"/>
+          <w:numId w:val="21"/>
+        </w:numPr>
+      </w:pPr>
+      <w:r>
+        <w:t xml:space="preserve">Der </w:t>
+      </w:r>
+      <w:proofErr w:type="spellStart"/>
+      <w:r>
+        <w:t>RequestHandler</w:t>
+      </w:r>
+      <w:proofErr w:type="spellEnd"/>
+      <w:r>
+        <w:t xml:space="preserve"> löst die Objektreferenz unter dem Namen in der Datenstruktur des globalen Namensdiensts auf und sendet diese an lokalen Namensdienst.</w:t>
+      </w:r>
+    </w:p>
+    <w:p>
+      <w:pPr>
+        <w:pStyle w:val="Listenabsatz"/>
+        <w:numPr>
+          <w:ilvl w:val="0"/>
+          <w:numId w:val="21"/>
+        </w:numPr>
+      </w:pPr>
+      <w:r>
+        <w:t xml:space="preserve">Die Erzeugung des Stellvertreterobjekts ist abschlossen. Diesen enthält die Adresse, an der die tatsächliche Implementierung vorliegt. Das </w:t>
+      </w:r>
+      <w:proofErr w:type="spellStart"/>
+      <w:r>
+        <w:rPr>
+          <w:i/>
+        </w:rPr>
+        <w:t>Resolve</w:t>
+      </w:r>
+      <w:proofErr w:type="spellEnd"/>
+      <w:r>
+        <w:t xml:space="preserve"> ist hiermit abgeschlossen.</w:t>
+      </w:r>
+    </w:p>
+    <w:p>
+      <w:pPr>
+        <w:pStyle w:val="Listenabsatz"/>
+        <w:numPr>
+          <w:ilvl w:val="0"/>
+          <w:numId w:val="21"/>
+        </w:numPr>
+      </w:pPr>
+      <w:r>
+        <w:t xml:space="preserve">Es wird eine Methode des Stellvertreters aufgerufen. Diese leitet den gewünschten Methodenaufruf an den </w:t>
+      </w:r>
+      <w:proofErr w:type="spellStart"/>
+      <w:r>
+        <w:rPr>
+          <w:i/>
+        </w:rPr>
+        <w:t>RemoteDelegator</w:t>
+      </w:r>
+      <w:proofErr w:type="spellEnd"/>
+      <w:r>
+        <w:t xml:space="preserve"> weiter.</w:t>
+      </w:r>
+    </w:p>
+    <w:p>
+      <w:pPr>
+        <w:pStyle w:val="Listenabsatz"/>
+        <w:numPr>
+          <w:ilvl w:val="0"/>
+          <w:numId w:val="21"/>
+        </w:numPr>
+      </w:pPr>
+      <w:r>
+        <w:t xml:space="preserve">Der </w:t>
+      </w:r>
+      <w:proofErr w:type="spellStart"/>
+      <w:r>
+        <w:rPr>
+          <w:i/>
+        </w:rPr>
+        <w:t>RemoteDelegator</w:t>
+      </w:r>
+      <w:proofErr w:type="spellEnd"/>
+      <w:r>
+        <w:t xml:space="preserve"> stellt eine Verbindung mit dem der ihn übergebenen Adresse dar und stellt einen </w:t>
+      </w:r>
+      <w:proofErr w:type="spellStart"/>
+      <w:r>
+        <w:rPr>
+          <w:i/>
+        </w:rPr>
+        <w:t>requestMethodExecution</w:t>
+      </w:r>
+      <w:proofErr w:type="spellEnd"/>
+      <w:r>
+        <w:t>-Request.</w:t>
+      </w:r>
+    </w:p>
+    <w:p>
+      <w:pPr>
+        <w:pStyle w:val="Listenabsatz"/>
+        <w:numPr>
+          <w:ilvl w:val="0"/>
+          <w:numId w:val="21"/>
+        </w:numPr>
+      </w:pPr>
+      <w:r>
+        <w:t xml:space="preserve">Der </w:t>
+      </w:r>
+      <w:proofErr w:type="spellStart"/>
+      <w:r>
+        <w:rPr>
+          <w:i/>
+        </w:rPr>
+        <w:t>ApplicationCommunicater</w:t>
+      </w:r>
+      <w:proofErr w:type="spellEnd"/>
+      <w:r>
+        <w:t xml:space="preserve"> des Servers erhält diese Anfrage und delegiert sie an den </w:t>
+      </w:r>
+      <w:proofErr w:type="spellStart"/>
+      <w:r>
+        <w:rPr>
+          <w:i/>
+        </w:rPr>
+        <w:t>RequestHandler</w:t>
+      </w:r>
+      <w:proofErr w:type="spellEnd"/>
+      <w:r>
+        <w:t>.</w:t>
+      </w:r>
+    </w:p>
+    <w:p>
+      <w:pPr>
+        <w:pStyle w:val="Listenabsatz"/>
+        <w:numPr>
+          <w:ilvl w:val="0"/>
+          <w:numId w:val="21"/>
+        </w:numPr>
+      </w:pPr>
+      <w:r>
+        <w:t xml:space="preserve">Der </w:t>
+      </w:r>
+      <w:proofErr w:type="spellStart"/>
+      <w:r>
+        <w:rPr>
+          <w:i/>
+        </w:rPr>
+        <w:t>RequestHandler</w:t>
+      </w:r>
+      <w:proofErr w:type="spellEnd"/>
+      <w:r>
+        <w:t xml:space="preserve"> </w:t>
+      </w:r>
+      <w:r>
+        <w:t xml:space="preserve">stellt eine </w:t>
+      </w:r>
+      <w:proofErr w:type="spellStart"/>
+      <w:r>
+        <w:rPr>
+          <w:i/>
+        </w:rPr>
+        <w:t>resolveLocally</w:t>
+      </w:r>
+      <w:proofErr w:type="spellEnd"/>
+      <w:r>
+        <w:t>-Anfrage an den lokalen Namensdienst.</w:t>
+      </w:r>
+    </w:p>
+    <w:p>
+      <w:pPr>
+        <w:pStyle w:val="Listenabsatz"/>
+        <w:numPr>
+          <w:ilvl w:val="0"/>
+          <w:numId w:val="21"/>
+        </w:numPr>
+      </w:pPr>
+      <w:r>
+        <w:t xml:space="preserve">Der lokale Namensdienst übermittelt dem </w:t>
+      </w:r>
+      <w:proofErr w:type="spellStart"/>
+      <w:r>
+        <w:t>RequestHandler</w:t>
+      </w:r>
+      <w:proofErr w:type="spellEnd"/>
+      <w:r>
+        <w:t xml:space="preserve"> das Objekt, welcher unter übergebenem Namen von diesem gespeichert wurde (siehe Schritt 2).</w:t>
+      </w:r>
+    </w:p>
+    <w:p>
+      <w:pPr>
+        <w:pStyle w:val="Listenabsatz"/>
+        <w:numPr>
+          <w:ilvl w:val="0"/>
+          <w:numId w:val="21"/>
+        </w:numPr>
+      </w:pPr>
+      <w:r>
+        <w:t xml:space="preserve">Auf dem übergebenen Objekt wird mit Hilfe des </w:t>
+      </w:r>
+      <w:proofErr w:type="spellStart"/>
+      <w:r>
+        <w:rPr>
+          <w:i/>
+        </w:rPr>
+        <w:t>ReflectionUtils</w:t>
+      </w:r>
+      <w:proofErr w:type="spellEnd"/>
+      <w:r>
+        <w:rPr>
+          <w:i/>
+        </w:rPr>
+        <w:t xml:space="preserve"> </w:t>
+      </w:r>
+      <w:r>
+        <w:t>die gewünschte Methode mit (eventuell) übergebenen Parametern aufgerufen und das Ergebnis protokollkonform übergeben.</w:t>
+      </w:r>
+    </w:p>
+    <w:p>
+      <w:pPr>
+        <w:pStyle w:val="Listenabsatz"/>
+        <w:numPr>
+          <w:ilvl w:val="0"/>
+          <w:numId w:val="21"/>
+        </w:numPr>
+      </w:pPr>
+      <w:r>
+        <w:t xml:space="preserve">Der </w:t>
+      </w:r>
+      <w:proofErr w:type="spellStart"/>
+      <w:r>
+        <w:rPr>
+          <w:i/>
+        </w:rPr>
+        <w:t>RemoteDelegator</w:t>
+      </w:r>
+      <w:proofErr w:type="spellEnd"/>
+      <w:r>
+        <w:t xml:space="preserve"> des Clients erhält die Antwort auf seine Anfrage und extrahiert das Ergebnis des Methodenaufrufs aus dieser.</w:t>
+      </w:r>
+    </w:p>
+    <w:p>
+      <w:pPr>
+        <w:pStyle w:val="Listenabsatz"/>
+        <w:numPr>
+          <w:ilvl w:val="0"/>
+          <w:numId w:val="21"/>
+        </w:numPr>
+      </w:pPr>
+      <w:r>
+        <w:t>Das Objekt, welches in Schritt 11 die Methode aufgerufen hat, erhält das Ergebnis dieser, übersetzt es in den entsprechenden Rückgabetyp und gibt es zurück.</w:t>
+      </w:r>
     </w:p>
     <w:p>
       <w:pPr>
@@ -7427,25 +7739,14 @@
           <w:lang w:val="de-DE"/>
         </w:rPr>
       </w:pPr>
-    </w:p>
-    <w:p>
-      <w:pPr>
-        <w:pStyle w:val="S3"/>
-        <w:numPr>
-          <w:ilvl w:val="0"/>
-          <w:numId w:val="0"/>
-        </w:numPr>
-        <w:ind w:left="851" w:hanging="851"/>
+      <w:r>
         <w:rPr>
           <w:lang w:val="de-DE"/>
         </w:rPr>
-      </w:pPr>
-      <w:r>
-        <w:rPr>
-          <w:lang w:val="de-DE"/>
-        </w:rPr>
         <w:br w:type="page"/>
       </w:r>
+      <w:bookmarkStart w:id="18" w:name="_GoBack"/>
+      <w:bookmarkEnd w:id="18"/>
     </w:p>
     <w:p/>
     <w:p>
@@ -7638,7 +7939,7 @@
     </w:p>
     <w:p/>
     <w:sectPr>
-      <w:headerReference w:type="default" r:id="rId17"/>
+      <w:headerReference w:type="default" r:id="rId18"/>
       <w:footnotePr>
         <w:pos w:val="beneathText"/>
       </w:footnotePr>
@@ -7857,7 +8158,7 @@
               <w:i/>
               <w:noProof/>
             </w:rPr>
-            <w:t>mware_lib</w:t>
+            <w:t>Ablauf</w:t>
           </w:r>
           <w:r>
             <w:rPr>
@@ -9300,6 +9601,92 @@
     </w:lvl>
   </w:abstractNum>
   <w:abstractNum w:abstractNumId="13" w15:restartNumberingAfterBreak="0">
+    <w:nsid w:val="3D3E3C0F"/>
+    <w:multiLevelType w:val="hybridMultilevel"/>
+    <w:tmpl w:val="B49A02DA"/>
+    <w:lvl w:ilvl="0" w:tplc="0407000F">
+      <w:start w:val="1"/>
+      <w:numFmt w:val="decimal"/>
+      <w:lvlText w:val="%1."/>
+      <w:lvlJc w:val="left"/>
+      <w:pPr>
+        <w:ind w:left="720" w:hanging="360"/>
+      </w:pPr>
+    </w:lvl>
+    <w:lvl w:ilvl="1" w:tplc="04070019" w:tentative="1">
+      <w:start w:val="1"/>
+      <w:numFmt w:val="lowerLetter"/>
+      <w:lvlText w:val="%2."/>
+      <w:lvlJc w:val="left"/>
+      <w:pPr>
+        <w:ind w:left="1440" w:hanging="360"/>
+      </w:pPr>
+    </w:lvl>
+    <w:lvl w:ilvl="2" w:tplc="0407001B" w:tentative="1">
+      <w:start w:val="1"/>
+      <w:numFmt w:val="lowerRoman"/>
+      <w:lvlText w:val="%3."/>
+      <w:lvlJc w:val="right"/>
+      <w:pPr>
+        <w:ind w:left="2160" w:hanging="180"/>
+      </w:pPr>
+    </w:lvl>
+    <w:lvl w:ilvl="3" w:tplc="0407000F" w:tentative="1">
+      <w:start w:val="1"/>
+      <w:numFmt w:val="decimal"/>
+      <w:lvlText w:val="%4."/>
+      <w:lvlJc w:val="left"/>
+      <w:pPr>
+        <w:ind w:left="2880" w:hanging="360"/>
+      </w:pPr>
+    </w:lvl>
+    <w:lvl w:ilvl="4" w:tplc="04070019" w:tentative="1">
+      <w:start w:val="1"/>
+      <w:numFmt w:val="lowerLetter"/>
+      <w:lvlText w:val="%5."/>
+      <w:lvlJc w:val="left"/>
+      <w:pPr>
+        <w:ind w:left="3600" w:hanging="360"/>
+      </w:pPr>
+    </w:lvl>
+    <w:lvl w:ilvl="5" w:tplc="0407001B" w:tentative="1">
+      <w:start w:val="1"/>
+      <w:numFmt w:val="lowerRoman"/>
+      <w:lvlText w:val="%6."/>
+      <w:lvlJc w:val="right"/>
+      <w:pPr>
+        <w:ind w:left="4320" w:hanging="180"/>
+      </w:pPr>
+    </w:lvl>
+    <w:lvl w:ilvl="6" w:tplc="0407000F" w:tentative="1">
+      <w:start w:val="1"/>
+      <w:numFmt w:val="decimal"/>
+      <w:lvlText w:val="%7."/>
+      <w:lvlJc w:val="left"/>
+      <w:pPr>
+        <w:ind w:left="5040" w:hanging="360"/>
+      </w:pPr>
+    </w:lvl>
+    <w:lvl w:ilvl="7" w:tplc="04070019" w:tentative="1">
+      <w:start w:val="1"/>
+      <w:numFmt w:val="lowerLetter"/>
+      <w:lvlText w:val="%8."/>
+      <w:lvlJc w:val="left"/>
+      <w:pPr>
+        <w:ind w:left="5760" w:hanging="360"/>
+      </w:pPr>
+    </w:lvl>
+    <w:lvl w:ilvl="8" w:tplc="0407001B" w:tentative="1">
+      <w:start w:val="1"/>
+      <w:numFmt w:val="lowerRoman"/>
+      <w:lvlText w:val="%9."/>
+      <w:lvlJc w:val="right"/>
+      <w:pPr>
+        <w:ind w:left="6480" w:hanging="180"/>
+      </w:pPr>
+    </w:lvl>
+  </w:abstractNum>
+  <w:abstractNum w:abstractNumId="14" w15:restartNumberingAfterBreak="0">
     <w:nsid w:val="5BD00C15"/>
     <w:multiLevelType w:val="hybridMultilevel"/>
     <w:tmpl w:val="43DA662E"/>
@@ -9412,7 +9799,93 @@
       </w:rPr>
     </w:lvl>
   </w:abstractNum>
-  <w:abstractNum w:abstractNumId="14" w15:restartNumberingAfterBreak="0">
+  <w:abstractNum w:abstractNumId="15" w15:restartNumberingAfterBreak="0">
+    <w:nsid w:val="5D3A4DFF"/>
+    <w:multiLevelType w:val="hybridMultilevel"/>
+    <w:tmpl w:val="C7FA46BE"/>
+    <w:lvl w:ilvl="0" w:tplc="0407000F">
+      <w:start w:val="1"/>
+      <w:numFmt w:val="decimal"/>
+      <w:lvlText w:val="%1."/>
+      <w:lvlJc w:val="left"/>
+      <w:pPr>
+        <w:ind w:left="720" w:hanging="360"/>
+      </w:pPr>
+    </w:lvl>
+    <w:lvl w:ilvl="1" w:tplc="04070019" w:tentative="1">
+      <w:start w:val="1"/>
+      <w:numFmt w:val="lowerLetter"/>
+      <w:lvlText w:val="%2."/>
+      <w:lvlJc w:val="left"/>
+      <w:pPr>
+        <w:ind w:left="1440" w:hanging="360"/>
+      </w:pPr>
+    </w:lvl>
+    <w:lvl w:ilvl="2" w:tplc="0407001B" w:tentative="1">
+      <w:start w:val="1"/>
+      <w:numFmt w:val="lowerRoman"/>
+      <w:lvlText w:val="%3."/>
+      <w:lvlJc w:val="right"/>
+      <w:pPr>
+        <w:ind w:left="2160" w:hanging="180"/>
+      </w:pPr>
+    </w:lvl>
+    <w:lvl w:ilvl="3" w:tplc="0407000F" w:tentative="1">
+      <w:start w:val="1"/>
+      <w:numFmt w:val="decimal"/>
+      <w:lvlText w:val="%4."/>
+      <w:lvlJc w:val="left"/>
+      <w:pPr>
+        <w:ind w:left="2880" w:hanging="360"/>
+      </w:pPr>
+    </w:lvl>
+    <w:lvl w:ilvl="4" w:tplc="04070019" w:tentative="1">
+      <w:start w:val="1"/>
+      <w:numFmt w:val="lowerLetter"/>
+      <w:lvlText w:val="%5."/>
+      <w:lvlJc w:val="left"/>
+      <w:pPr>
+        <w:ind w:left="3600" w:hanging="360"/>
+      </w:pPr>
+    </w:lvl>
+    <w:lvl w:ilvl="5" w:tplc="0407001B" w:tentative="1">
+      <w:start w:val="1"/>
+      <w:numFmt w:val="lowerRoman"/>
+      <w:lvlText w:val="%6."/>
+      <w:lvlJc w:val="right"/>
+      <w:pPr>
+        <w:ind w:left="4320" w:hanging="180"/>
+      </w:pPr>
+    </w:lvl>
+    <w:lvl w:ilvl="6" w:tplc="0407000F" w:tentative="1">
+      <w:start w:val="1"/>
+      <w:numFmt w:val="decimal"/>
+      <w:lvlText w:val="%7."/>
+      <w:lvlJc w:val="left"/>
+      <w:pPr>
+        <w:ind w:left="5040" w:hanging="360"/>
+      </w:pPr>
+    </w:lvl>
+    <w:lvl w:ilvl="7" w:tplc="04070019" w:tentative="1">
+      <w:start w:val="1"/>
+      <w:numFmt w:val="lowerLetter"/>
+      <w:lvlText w:val="%8."/>
+      <w:lvlJc w:val="left"/>
+      <w:pPr>
+        <w:ind w:left="5760" w:hanging="360"/>
+      </w:pPr>
+    </w:lvl>
+    <w:lvl w:ilvl="8" w:tplc="0407001B" w:tentative="1">
+      <w:start w:val="1"/>
+      <w:numFmt w:val="lowerRoman"/>
+      <w:lvlText w:val="%9."/>
+      <w:lvlJc w:val="right"/>
+      <w:pPr>
+        <w:ind w:left="6480" w:hanging="180"/>
+      </w:pPr>
+    </w:lvl>
+  </w:abstractNum>
+  <w:abstractNum w:abstractNumId="16" w15:restartNumberingAfterBreak="0">
     <w:nsid w:val="6B642598"/>
     <w:multiLevelType w:val="hybridMultilevel"/>
     <w:tmpl w:val="C2D61F2A"/>
@@ -9524,7 +9997,7 @@
       </w:rPr>
     </w:lvl>
   </w:abstractNum>
-  <w:abstractNum w:abstractNumId="15" w15:restartNumberingAfterBreak="0">
+  <w:abstractNum w:abstractNumId="17" w15:restartNumberingAfterBreak="0">
     <w:nsid w:val="6B8472B5"/>
     <w:multiLevelType w:val="hybridMultilevel"/>
     <w:tmpl w:val="AB1A710A"/>
@@ -9636,7 +10109,7 @@
       </w:rPr>
     </w:lvl>
   </w:abstractNum>
-  <w:abstractNum w:abstractNumId="16" w15:restartNumberingAfterBreak="0">
+  <w:abstractNum w:abstractNumId="18" w15:restartNumberingAfterBreak="0">
     <w:nsid w:val="6C850851"/>
     <w:multiLevelType w:val="hybridMultilevel"/>
     <w:tmpl w:val="8C26FC18"/>
@@ -9748,7 +10221,7 @@
       </w:rPr>
     </w:lvl>
   </w:abstractNum>
-  <w:abstractNum w:abstractNumId="17" w15:restartNumberingAfterBreak="0">
+  <w:abstractNum w:abstractNumId="19" w15:restartNumberingAfterBreak="0">
     <w:nsid w:val="77DC795C"/>
     <w:multiLevelType w:val="hybridMultilevel"/>
     <w:tmpl w:val="39CA8CA2"/>
@@ -9860,7 +10333,7 @@
       </w:rPr>
     </w:lvl>
   </w:abstractNum>
-  <w:abstractNum w:abstractNumId="18" w15:restartNumberingAfterBreak="0">
+  <w:abstractNum w:abstractNumId="20" w15:restartNumberingAfterBreak="0">
     <w:nsid w:val="7C4D7051"/>
     <w:multiLevelType w:val="hybridMultilevel"/>
     <w:tmpl w:val="60B09A50"/>
@@ -9976,13 +10449,13 @@
     <w:abstractNumId w:val="8"/>
   </w:num>
   <w:num w:numId="2">
-    <w:abstractNumId w:val="13"/>
+    <w:abstractNumId w:val="14"/>
   </w:num>
   <w:num w:numId="3">
     <w:abstractNumId w:val="10"/>
   </w:num>
   <w:num w:numId="4">
-    <w:abstractNumId w:val="16"/>
+    <w:abstractNumId w:val="18"/>
   </w:num>
   <w:num w:numId="5">
     <w:abstractNumId w:val="12"/>
@@ -10000,13 +10473,13 @@
     <w:abstractNumId w:val="7"/>
   </w:num>
   <w:num w:numId="10">
-    <w:abstractNumId w:val="18"/>
+    <w:abstractNumId w:val="20"/>
   </w:num>
   <w:num w:numId="11">
     <w:abstractNumId w:val="6"/>
   </w:num>
   <w:num w:numId="12">
-    <w:abstractNumId w:val="17"/>
+    <w:abstractNumId w:val="19"/>
   </w:num>
   <w:num w:numId="13">
     <w:abstractNumId w:val="5"/>
@@ -10015,7 +10488,7 @@
     <w:abstractNumId w:val="3"/>
   </w:num>
   <w:num w:numId="15">
-    <w:abstractNumId w:val="15"/>
+    <w:abstractNumId w:val="17"/>
   </w:num>
   <w:num w:numId="16">
     <w:abstractNumId w:val="4"/>
@@ -10027,7 +10500,13 @@
     <w:abstractNumId w:val="9"/>
   </w:num>
   <w:num w:numId="19">
-    <w:abstractNumId w:val="14"/>
+    <w:abstractNumId w:val="16"/>
+  </w:num>
+  <w:num w:numId="20">
+    <w:abstractNumId w:val="13"/>
+  </w:num>
+  <w:num w:numId="21">
+    <w:abstractNumId w:val="15"/>
   </w:num>
   <w:numIdMacAtCleanup w:val="1"/>
 </w:numbering>
@@ -11791,7 +12270,7 @@
 </file>
 
 <file path=customXml/itemProps1.xml><?xml version="1.0" encoding="utf-8"?>
-<ds:datastoreItem xmlns:ds="http://schemas.openxmlformats.org/officeDocument/2006/customXml" ds:itemID="{A4A614D4-C7B3-4599-8ED8-15C2DE078EF0}">
+<ds:datastoreItem xmlns:ds="http://schemas.openxmlformats.org/officeDocument/2006/customXml" ds:itemID="{FBF425C3-0589-4AA5-98EF-F575E0459F12}">
   <ds:schemaRefs>
     <ds:schemaRef ds:uri="http://schemas.openxmlformats.org/officeDocument/2006/bibliography"/>
   </ds:schemaRefs>

</xml_diff>